<commit_message>
Fixed input file in step 11
</commit_message>
<xml_diff>
--- a/Recombination Analysis Instructions.docx
+++ b/Recombination Analysis Instructions.docx
@@ -41,30 +41,32 @@
         <w:t>unzipped</w:t>
       </w:r>
       <w:r>
+        <w:t xml:space="preserve"> fastq files (with non-duplicate names </w:t>
+      </w:r>
+      <w:r>
+        <w:sym w:font="Wingdings" w:char="F0E0"/>
+      </w:r>
+      <w:r>
+        <w:t xml:space="preserve"> if fastq reads have duplicate names, rename).</w:t>
+      </w:r>
+    </w:p>
+    <w:p>
+      <w:pPr>
+        <w:pStyle w:val="ListParagraph"/>
+        <w:numPr>
+          <w:ilvl w:val="0"/>
+          <w:numId w:val="1"/>
+        </w:numPr>
+      </w:pPr>
+      <w:r>
+        <w:t xml:space="preserve">Bowtie-build (NOT bowtie2) Reference_Index for reference genome. Reference genome must have 150 </w:t>
+      </w:r>
+      <w:r>
+        <w:t>“A” pad at end of fasta sequence.</w:t>
+      </w:r>
+      <w:r>
         <w:t xml:space="preserve"> </w:t>
       </w:r>
-      <w:proofErr w:type="spellStart"/>
-      <w:r>
-        <w:t>fastq</w:t>
-      </w:r>
-      <w:proofErr w:type="spellEnd"/>
-      <w:r>
-        <w:t xml:space="preserve"> files (with non-duplicate names </w:t>
-      </w:r>
-      <w:r>
-        <w:sym w:font="Wingdings" w:char="F0E0"/>
-      </w:r>
-      <w:r>
-        <w:t xml:space="preserve"> if </w:t>
-      </w:r>
-      <w:proofErr w:type="spellStart"/>
-      <w:r>
-        <w:t>fastq</w:t>
-      </w:r>
-      <w:proofErr w:type="spellEnd"/>
-      <w:r>
-        <w:t xml:space="preserve"> reads have duplicate names, rename).</w:t>
-      </w:r>
     </w:p>
     <w:p>
       <w:pPr>
@@ -75,30 +77,57 @@
         </w:numPr>
       </w:pPr>
       <w:r>
-        <w:t xml:space="preserve">Bowtie-build (NOT bowtie2) </w:t>
-      </w:r>
-      <w:proofErr w:type="spellStart"/>
-      <w:r>
+        <w:t>Run ViReMa:</w:t>
+      </w:r>
+    </w:p>
+    <w:p>
+      <w:pPr>
+        <w:rPr>
+          <w:rFonts w:ascii="Menlo" w:hAnsi="Menlo" w:cs="Menlo"/>
+        </w:rPr>
+      </w:pPr>
+      <w:r>
+        <w:rPr>
+          <w:rFonts w:ascii="Menlo" w:hAnsi="Menlo" w:cs="Menlo"/>
+        </w:rPr>
+        <w:t xml:space="preserve">python2 ViReMa_0.20/ViReMa.py </w:t>
+      </w:r>
+      <w:r>
+        <w:rPr>
+          <w:rFonts w:ascii="Menlo" w:hAnsi="Menlo" w:cs="Menlo"/>
+        </w:rPr>
         <w:t>Reference_Index</w:t>
       </w:r>
-      <w:proofErr w:type="spellEnd"/>
-      <w:r>
-        <w:t xml:space="preserve"> for reference genome. Reference genome must have 150 </w:t>
-      </w:r>
-      <w:r>
-        <w:t xml:space="preserve">“A” pad at end of </w:t>
-      </w:r>
-      <w:proofErr w:type="spellStart"/>
-      <w:r>
-        <w:t>fasta</w:t>
-      </w:r>
-      <w:proofErr w:type="spellEnd"/>
-      <w:r>
-        <w:t xml:space="preserve"> sequence.</w:t>
-      </w:r>
-      <w:r>
+      <w:r>
+        <w:rPr>
+          <w:rFonts w:ascii="Menlo" w:hAnsi="Menlo" w:cs="Menlo"/>
+        </w:rPr>
+        <w:t xml:space="preserve"> sample.fastq sample.sam --Output_Dir sample_virema/ --</w:t>
+      </w:r>
+      <w:r>
+        <w:rPr>
+          <w:rFonts w:ascii="Menlo" w:hAnsi="Menlo" w:cs="Menlo"/>
+        </w:rPr>
+        <w:t>Output_Tag</w:t>
+      </w:r>
+      <w:r>
+        <w:rPr>
+          <w:rFonts w:ascii="Menlo" w:hAnsi="Menlo" w:cs="Menlo"/>
+        </w:rPr>
         <w:t xml:space="preserve"> </w:t>
       </w:r>
+      <w:r>
+        <w:rPr>
+          <w:rFonts w:ascii="Menlo" w:hAnsi="Menlo" w:cs="Menlo"/>
+        </w:rPr>
+        <w:t>sample</w:t>
+      </w:r>
+      <w:r>
+        <w:rPr>
+          <w:rFonts w:ascii="Menlo" w:hAnsi="Menlo" w:cs="Menlo"/>
+        </w:rPr>
+        <w:t>_virema -BED --p 4 --MicroInDel_Length 5 --Defuzz 0 -FuzzEntry</w:t>
+      </w:r>
     </w:p>
     <w:p>
       <w:pPr>
@@ -109,114 +138,21 @@
         </w:numPr>
       </w:pPr>
       <w:r>
-        <w:t xml:space="preserve">Run </w:t>
-      </w:r>
-      <w:proofErr w:type="spellStart"/>
-      <w:r>
-        <w:t>ViReMa</w:t>
-      </w:r>
-      <w:proofErr w:type="spellEnd"/>
-      <w:r>
-        <w:t>:</w:t>
-      </w:r>
-    </w:p>
-    <w:p>
-      <w:pPr>
-        <w:rPr>
-          <w:rFonts w:ascii="Menlo" w:hAnsi="Menlo" w:cs="Menlo"/>
-        </w:rPr>
-      </w:pPr>
-      <w:r>
-        <w:rPr>
-          <w:rFonts w:ascii="Menlo" w:hAnsi="Menlo" w:cs="Menlo"/>
-        </w:rPr>
-        <w:t xml:space="preserve">python2 ViReMa_0.20/ViReMa.py </w:t>
-      </w:r>
-      <w:proofErr w:type="spellStart"/>
-      <w:r>
-        <w:rPr>
-          <w:rFonts w:ascii="Menlo" w:hAnsi="Menlo" w:cs="Menlo"/>
-        </w:rPr>
-        <w:t>Reference_Index</w:t>
-      </w:r>
-      <w:proofErr w:type="spellEnd"/>
-      <w:r>
-        <w:rPr>
-          <w:rFonts w:ascii="Menlo" w:hAnsi="Menlo" w:cs="Menlo"/>
-        </w:rPr>
-        <w:t xml:space="preserve"> </w:t>
-      </w:r>
-      <w:proofErr w:type="spellStart"/>
-      <w:r>
-        <w:rPr>
-          <w:rFonts w:ascii="Menlo" w:hAnsi="Menlo" w:cs="Menlo"/>
-        </w:rPr>
-        <w:t>sample.fastq</w:t>
-      </w:r>
-      <w:proofErr w:type="spellEnd"/>
-      <w:r>
-        <w:rPr>
-          <w:rFonts w:ascii="Menlo" w:hAnsi="Menlo" w:cs="Menlo"/>
-        </w:rPr>
-        <w:t xml:space="preserve"> </w:t>
-      </w:r>
-      <w:proofErr w:type="spellStart"/>
-      <w:r>
-        <w:rPr>
-          <w:rFonts w:ascii="Menlo" w:hAnsi="Menlo" w:cs="Menlo"/>
-        </w:rPr>
-        <w:t>sample.sam</w:t>
-      </w:r>
-      <w:proofErr w:type="spellEnd"/>
-      <w:r>
-        <w:rPr>
-          <w:rFonts w:ascii="Menlo" w:hAnsi="Menlo" w:cs="Menlo"/>
-        </w:rPr>
-        <w:t xml:space="preserve"> --</w:t>
-      </w:r>
-      <w:proofErr w:type="spellStart"/>
-      <w:r>
-        <w:rPr>
-          <w:rFonts w:ascii="Menlo" w:hAnsi="Menlo" w:cs="Menlo"/>
-        </w:rPr>
-        <w:t>Output_Dir</w:t>
-      </w:r>
-      <w:proofErr w:type="spellEnd"/>
-      <w:r>
-        <w:rPr>
-          <w:rFonts w:ascii="Menlo" w:hAnsi="Menlo" w:cs="Menlo"/>
-        </w:rPr>
-        <w:t xml:space="preserve"> </w:t>
-      </w:r>
-      <w:proofErr w:type="spellStart"/>
-      <w:r>
-        <w:rPr>
-          <w:rFonts w:ascii="Menlo" w:hAnsi="Menlo" w:cs="Menlo"/>
-        </w:rPr>
-        <w:t>sample_virema</w:t>
-      </w:r>
-      <w:proofErr w:type="spellEnd"/>
-      <w:r>
-        <w:rPr>
-          <w:rFonts w:ascii="Menlo" w:hAnsi="Menlo" w:cs="Menlo"/>
-        </w:rPr>
-        <w:t>/ --</w:t>
-      </w:r>
-      <w:proofErr w:type="spellStart"/>
-      <w:r>
-        <w:rPr>
-          <w:rFonts w:ascii="Menlo" w:hAnsi="Menlo" w:cs="Menlo"/>
-        </w:rPr>
-        <w:t>Output_Tag</w:t>
-      </w:r>
-      <w:proofErr w:type="spellEnd"/>
-      <w:r>
-        <w:rPr>
-          <w:rFonts w:ascii="Menlo" w:hAnsi="Menlo" w:cs="Menlo"/>
-        </w:rPr>
-        <w:t xml:space="preserve"> </w:t>
-      </w:r>
-      <w:proofErr w:type="spellStart"/>
+        <w:t>Samtools transformations:</w:t>
+      </w:r>
+    </w:p>
+    <w:p>
+      <w:pPr>
+        <w:rPr>
+          <w:rFonts w:ascii="Menlo" w:hAnsi="Menlo" w:cs="Menlo"/>
+        </w:rPr>
+      </w:pPr>
+      <w:r>
+        <w:rPr>
+          <w:rFonts w:ascii="Menlo" w:hAnsi="Menlo" w:cs="Menlo"/>
+        </w:rPr>
+        <w:t xml:space="preserve">samtools view -b </w:t>
+      </w:r>
       <w:r>
         <w:rPr>
           <w:rFonts w:ascii="Menlo" w:hAnsi="Menlo" w:cs="Menlo"/>
@@ -227,51 +163,156 @@
         <w:rPr>
           <w:rFonts w:ascii="Menlo" w:hAnsi="Menlo" w:cs="Menlo"/>
         </w:rPr>
-        <w:t>_virema</w:t>
-      </w:r>
-      <w:proofErr w:type="spellEnd"/>
-      <w:r>
-        <w:rPr>
-          <w:rFonts w:ascii="Menlo" w:hAnsi="Menlo" w:cs="Menlo"/>
-        </w:rPr>
-        <w:t xml:space="preserve"> -BED --p 4 --</w:t>
-      </w:r>
-      <w:proofErr w:type="spellStart"/>
-      <w:r>
-        <w:rPr>
-          <w:rFonts w:ascii="Menlo" w:hAnsi="Menlo" w:cs="Menlo"/>
-        </w:rPr>
-        <w:t>MicroInDel_Length</w:t>
-      </w:r>
-      <w:proofErr w:type="spellEnd"/>
-      <w:r>
-        <w:rPr>
-          <w:rFonts w:ascii="Menlo" w:hAnsi="Menlo" w:cs="Menlo"/>
-        </w:rPr>
-        <w:t xml:space="preserve"> 5 --</w:t>
-      </w:r>
-      <w:proofErr w:type="spellStart"/>
-      <w:r>
-        <w:rPr>
-          <w:rFonts w:ascii="Menlo" w:hAnsi="Menlo" w:cs="Menlo"/>
-        </w:rPr>
-        <w:t>Defuzz</w:t>
-      </w:r>
-      <w:proofErr w:type="spellEnd"/>
-      <w:r>
-        <w:rPr>
-          <w:rFonts w:ascii="Menlo" w:hAnsi="Menlo" w:cs="Menlo"/>
-        </w:rPr>
-        <w:t xml:space="preserve"> 0 -</w:t>
-      </w:r>
-      <w:proofErr w:type="spellStart"/>
-      <w:r>
-        <w:rPr>
-          <w:rFonts w:ascii="Menlo" w:hAnsi="Menlo" w:cs="Menlo"/>
-        </w:rPr>
-        <w:t>FuzzEntry</w:t>
-      </w:r>
-      <w:proofErr w:type="spellEnd"/>
+        <w:t xml:space="preserve">.sam &gt; </w:t>
+      </w:r>
+      <w:r>
+        <w:rPr>
+          <w:rFonts w:ascii="Menlo" w:hAnsi="Menlo" w:cs="Menlo"/>
+        </w:rPr>
+        <w:t>sample</w:t>
+      </w:r>
+      <w:r>
+        <w:rPr>
+          <w:rFonts w:ascii="Menlo" w:hAnsi="Menlo" w:cs="Menlo"/>
+        </w:rPr>
+        <w:t>.bam</w:t>
+      </w:r>
+    </w:p>
+    <w:p>
+      <w:pPr>
+        <w:rPr>
+          <w:rFonts w:ascii="Menlo" w:hAnsi="Menlo" w:cs="Menlo"/>
+        </w:rPr>
+      </w:pPr>
+      <w:r>
+        <w:rPr>
+          <w:rFonts w:ascii="Menlo" w:hAnsi="Menlo" w:cs="Menlo"/>
+        </w:rPr>
+        <w:t xml:space="preserve">samtools sort -o </w:t>
+      </w:r>
+      <w:r>
+        <w:rPr>
+          <w:rFonts w:ascii="Menlo" w:hAnsi="Menlo" w:cs="Menlo"/>
+        </w:rPr>
+        <w:t>sample</w:t>
+      </w:r>
+      <w:r>
+        <w:rPr>
+          <w:rFonts w:ascii="Menlo" w:hAnsi="Menlo" w:cs="Menlo"/>
+        </w:rPr>
+        <w:t xml:space="preserve">_sort.bam </w:t>
+      </w:r>
+      <w:r>
+        <w:rPr>
+          <w:rFonts w:ascii="Menlo" w:hAnsi="Menlo" w:cs="Menlo"/>
+        </w:rPr>
+        <w:t>sample</w:t>
+      </w:r>
+      <w:r>
+        <w:rPr>
+          <w:rFonts w:ascii="Menlo" w:hAnsi="Menlo" w:cs="Menlo"/>
+        </w:rPr>
+        <w:t>.bam</w:t>
+      </w:r>
+    </w:p>
+    <w:p>
+      <w:pPr>
+        <w:rPr>
+          <w:rFonts w:ascii="Menlo" w:hAnsi="Menlo" w:cs="Menlo"/>
+        </w:rPr>
+      </w:pPr>
+      <w:r>
+        <w:rPr>
+          <w:rFonts w:ascii="Menlo" w:hAnsi="Menlo" w:cs="Menlo"/>
+        </w:rPr>
+        <w:t xml:space="preserve">samtools index -b </w:t>
+      </w:r>
+      <w:r>
+        <w:rPr>
+          <w:rFonts w:ascii="Menlo" w:hAnsi="Menlo" w:cs="Menlo"/>
+        </w:rPr>
+        <w:t>sample</w:t>
+      </w:r>
+      <w:r>
+        <w:rPr>
+          <w:rFonts w:ascii="Menlo" w:hAnsi="Menlo" w:cs="Menlo"/>
+        </w:rPr>
+        <w:t xml:space="preserve">_sort.bam </w:t>
+      </w:r>
+      <w:r>
+        <w:rPr>
+          <w:rFonts w:ascii="Menlo" w:hAnsi="Menlo" w:cs="Menlo"/>
+        </w:rPr>
+        <w:t>sample</w:t>
+      </w:r>
+      <w:r>
+        <w:rPr>
+          <w:rFonts w:ascii="Menlo" w:hAnsi="Menlo" w:cs="Menlo"/>
+        </w:rPr>
+        <w:t>_sort.bam.bai</w:t>
+      </w:r>
+    </w:p>
+    <w:p>
+      <w:pPr>
+        <w:rPr>
+          <w:rFonts w:ascii="Menlo" w:hAnsi="Menlo" w:cs="Menlo"/>
+        </w:rPr>
+      </w:pPr>
+      <w:r>
+        <w:rPr>
+          <w:rFonts w:ascii="Menlo" w:hAnsi="Menlo" w:cs="Menlo"/>
+        </w:rPr>
+        <w:t xml:space="preserve">samtools idxstats </w:t>
+      </w:r>
+      <w:r>
+        <w:rPr>
+          <w:rFonts w:ascii="Menlo" w:hAnsi="Menlo" w:cs="Menlo"/>
+        </w:rPr>
+        <w:t>sample</w:t>
+      </w:r>
+      <w:r>
+        <w:rPr>
+          <w:rFonts w:ascii="Menlo" w:hAnsi="Menlo" w:cs="Menlo"/>
+        </w:rPr>
+        <w:t>_sort.bam</w:t>
+      </w:r>
+    </w:p>
+    <w:p>
+      <w:pPr>
+        <w:rPr>
+          <w:rFonts w:ascii="Menlo" w:hAnsi="Menlo" w:cs="Menlo"/>
+        </w:rPr>
+      </w:pPr>
+      <w:r>
+        <w:rPr>
+          <w:rFonts w:ascii="Menlo" w:hAnsi="Menlo" w:cs="Menlo"/>
+        </w:rPr>
+        <w:t xml:space="preserve">samtools depth -a -m 0 </w:t>
+      </w:r>
+      <w:r>
+        <w:rPr>
+          <w:rFonts w:ascii="Menlo" w:hAnsi="Menlo" w:cs="Menlo"/>
+        </w:rPr>
+        <w:t>sample</w:t>
+      </w:r>
+      <w:r>
+        <w:rPr>
+          <w:rFonts w:ascii="Menlo" w:hAnsi="Menlo" w:cs="Menlo"/>
+        </w:rPr>
+        <w:t xml:space="preserve">_sort.bam &gt; </w:t>
+      </w:r>
+      <w:r>
+        <w:rPr>
+          <w:rFonts w:ascii="Menlo" w:hAnsi="Menlo" w:cs="Menlo"/>
+        </w:rPr>
+        <w:t>sample</w:t>
+      </w:r>
+      <w:r>
+        <w:rPr>
+          <w:rFonts w:ascii="Menlo" w:hAnsi="Menlo" w:cs="Menlo"/>
+        </w:rPr>
+        <w:t>_coverage.txt</w:t>
+      </w:r>
     </w:p>
     <w:p>
       <w:pPr>
@@ -281,280 +322,47 @@
           <w:numId w:val="1"/>
         </w:numPr>
       </w:pPr>
-      <w:proofErr w:type="spellStart"/>
-      <w:r>
-        <w:t>Samtools</w:t>
-      </w:r>
-      <w:proofErr w:type="spellEnd"/>
-      <w:r>
-        <w:t xml:space="preserve"> transformations:</w:t>
-      </w:r>
-    </w:p>
-    <w:p>
-      <w:pPr>
-        <w:rPr>
-          <w:rFonts w:ascii="Menlo" w:hAnsi="Menlo" w:cs="Menlo"/>
-        </w:rPr>
-      </w:pPr>
-      <w:proofErr w:type="spellStart"/>
-      <w:r>
-        <w:rPr>
-          <w:rFonts w:ascii="Menlo" w:hAnsi="Menlo" w:cs="Menlo"/>
-        </w:rPr>
-        <w:t>samtools</w:t>
-      </w:r>
-      <w:proofErr w:type="spellEnd"/>
-      <w:r>
-        <w:rPr>
-          <w:rFonts w:ascii="Menlo" w:hAnsi="Menlo" w:cs="Menlo"/>
-        </w:rPr>
-        <w:t xml:space="preserve"> view -b </w:t>
-      </w:r>
-      <w:proofErr w:type="spellStart"/>
-      <w:r>
-        <w:rPr>
-          <w:rFonts w:ascii="Menlo" w:hAnsi="Menlo" w:cs="Menlo"/>
-        </w:rPr>
-        <w:t>sample</w:t>
-      </w:r>
-      <w:r>
-        <w:rPr>
-          <w:rFonts w:ascii="Menlo" w:hAnsi="Menlo" w:cs="Menlo"/>
-        </w:rPr>
-        <w:t>.sam</w:t>
-      </w:r>
-      <w:proofErr w:type="spellEnd"/>
-      <w:r>
-        <w:rPr>
-          <w:rFonts w:ascii="Menlo" w:hAnsi="Menlo" w:cs="Menlo"/>
-        </w:rPr>
-        <w:t xml:space="preserve"> &gt; </w:t>
-      </w:r>
-      <w:proofErr w:type="spellStart"/>
-      <w:r>
-        <w:rPr>
-          <w:rFonts w:ascii="Menlo" w:hAnsi="Menlo" w:cs="Menlo"/>
-        </w:rPr>
-        <w:t>sample</w:t>
-      </w:r>
-      <w:r>
-        <w:rPr>
-          <w:rFonts w:ascii="Menlo" w:hAnsi="Menlo" w:cs="Menlo"/>
-        </w:rPr>
-        <w:t>.bam</w:t>
-      </w:r>
-      <w:proofErr w:type="spellEnd"/>
-    </w:p>
-    <w:p>
-      <w:pPr>
-        <w:rPr>
-          <w:rFonts w:ascii="Menlo" w:hAnsi="Menlo" w:cs="Menlo"/>
-        </w:rPr>
-      </w:pPr>
-      <w:proofErr w:type="spellStart"/>
-      <w:r>
-        <w:rPr>
-          <w:rFonts w:ascii="Menlo" w:hAnsi="Menlo" w:cs="Menlo"/>
-        </w:rPr>
-        <w:t>samtools</w:t>
-      </w:r>
-      <w:proofErr w:type="spellEnd"/>
-      <w:r>
-        <w:rPr>
-          <w:rFonts w:ascii="Menlo" w:hAnsi="Menlo" w:cs="Menlo"/>
-        </w:rPr>
-        <w:t xml:space="preserve"> sort -o </w:t>
-      </w:r>
-      <w:proofErr w:type="spellStart"/>
-      <w:r>
-        <w:rPr>
-          <w:rFonts w:ascii="Menlo" w:hAnsi="Menlo" w:cs="Menlo"/>
-        </w:rPr>
-        <w:t>sample</w:t>
-      </w:r>
-      <w:r>
-        <w:rPr>
-          <w:rFonts w:ascii="Menlo" w:hAnsi="Menlo" w:cs="Menlo"/>
-        </w:rPr>
-        <w:t>_sort.bam</w:t>
-      </w:r>
-      <w:proofErr w:type="spellEnd"/>
-      <w:r>
-        <w:rPr>
-          <w:rFonts w:ascii="Menlo" w:hAnsi="Menlo" w:cs="Menlo"/>
-        </w:rPr>
-        <w:t xml:space="preserve"> </w:t>
-      </w:r>
-      <w:proofErr w:type="spellStart"/>
-      <w:r>
-        <w:rPr>
-          <w:rFonts w:ascii="Menlo" w:hAnsi="Menlo" w:cs="Menlo"/>
-        </w:rPr>
-        <w:t>sample</w:t>
-      </w:r>
-      <w:r>
-        <w:rPr>
-          <w:rFonts w:ascii="Menlo" w:hAnsi="Menlo" w:cs="Menlo"/>
-        </w:rPr>
-        <w:t>.bam</w:t>
-      </w:r>
-      <w:proofErr w:type="spellEnd"/>
-    </w:p>
-    <w:p>
-      <w:pPr>
-        <w:rPr>
-          <w:rFonts w:ascii="Menlo" w:hAnsi="Menlo" w:cs="Menlo"/>
-        </w:rPr>
-      </w:pPr>
-      <w:proofErr w:type="spellStart"/>
-      <w:r>
-        <w:rPr>
-          <w:rFonts w:ascii="Menlo" w:hAnsi="Menlo" w:cs="Menlo"/>
-        </w:rPr>
-        <w:t>samtools</w:t>
-      </w:r>
-      <w:proofErr w:type="spellEnd"/>
-      <w:r>
-        <w:rPr>
-          <w:rFonts w:ascii="Menlo" w:hAnsi="Menlo" w:cs="Menlo"/>
-        </w:rPr>
-        <w:t xml:space="preserve"> index -b </w:t>
-      </w:r>
-      <w:proofErr w:type="spellStart"/>
-      <w:r>
-        <w:rPr>
-          <w:rFonts w:ascii="Menlo" w:hAnsi="Menlo" w:cs="Menlo"/>
-        </w:rPr>
-        <w:t>sample</w:t>
-      </w:r>
-      <w:r>
-        <w:rPr>
-          <w:rFonts w:ascii="Menlo" w:hAnsi="Menlo" w:cs="Menlo"/>
-        </w:rPr>
-        <w:t>_sort.bam</w:t>
-      </w:r>
-      <w:proofErr w:type="spellEnd"/>
-      <w:r>
-        <w:rPr>
-          <w:rFonts w:ascii="Menlo" w:hAnsi="Menlo" w:cs="Menlo"/>
-        </w:rPr>
-        <w:t xml:space="preserve"> </w:t>
-      </w:r>
-      <w:proofErr w:type="spellStart"/>
-      <w:r>
-        <w:rPr>
-          <w:rFonts w:ascii="Menlo" w:hAnsi="Menlo" w:cs="Menlo"/>
-        </w:rPr>
-        <w:t>sample</w:t>
-      </w:r>
-      <w:r>
-        <w:rPr>
-          <w:rFonts w:ascii="Menlo" w:hAnsi="Menlo" w:cs="Menlo"/>
-        </w:rPr>
-        <w:t>_sort.bam.bai</w:t>
-      </w:r>
-      <w:proofErr w:type="spellEnd"/>
-    </w:p>
-    <w:p>
-      <w:pPr>
-        <w:rPr>
-          <w:rFonts w:ascii="Menlo" w:hAnsi="Menlo" w:cs="Menlo"/>
-        </w:rPr>
-      </w:pPr>
-      <w:proofErr w:type="spellStart"/>
-      <w:r>
-        <w:rPr>
-          <w:rFonts w:ascii="Menlo" w:hAnsi="Menlo" w:cs="Menlo"/>
-        </w:rPr>
-        <w:t>samtools</w:t>
-      </w:r>
-      <w:proofErr w:type="spellEnd"/>
-      <w:r>
-        <w:rPr>
-          <w:rFonts w:ascii="Menlo" w:hAnsi="Menlo" w:cs="Menlo"/>
-        </w:rPr>
-        <w:t xml:space="preserve"> </w:t>
-      </w:r>
-      <w:proofErr w:type="spellStart"/>
-      <w:r>
-        <w:rPr>
-          <w:rFonts w:ascii="Menlo" w:hAnsi="Menlo" w:cs="Menlo"/>
-        </w:rPr>
-        <w:t>idxstats</w:t>
-      </w:r>
-      <w:proofErr w:type="spellEnd"/>
-      <w:r>
-        <w:rPr>
-          <w:rFonts w:ascii="Menlo" w:hAnsi="Menlo" w:cs="Menlo"/>
-        </w:rPr>
-        <w:t xml:space="preserve"> </w:t>
-      </w:r>
-      <w:proofErr w:type="spellStart"/>
-      <w:r>
-        <w:rPr>
-          <w:rFonts w:ascii="Menlo" w:hAnsi="Menlo" w:cs="Menlo"/>
-        </w:rPr>
-        <w:t>sample</w:t>
-      </w:r>
-      <w:r>
-        <w:rPr>
-          <w:rFonts w:ascii="Menlo" w:hAnsi="Menlo" w:cs="Menlo"/>
-        </w:rPr>
-        <w:t>_sort.bam</w:t>
-      </w:r>
-      <w:proofErr w:type="spellEnd"/>
-    </w:p>
-    <w:p>
-      <w:pPr>
-        <w:rPr>
-          <w:rFonts w:ascii="Menlo" w:hAnsi="Menlo" w:cs="Menlo"/>
-        </w:rPr>
-      </w:pPr>
-      <w:proofErr w:type="spellStart"/>
-      <w:r>
-        <w:rPr>
-          <w:rFonts w:ascii="Menlo" w:hAnsi="Menlo" w:cs="Menlo"/>
-        </w:rPr>
-        <w:t>samtools</w:t>
-      </w:r>
-      <w:proofErr w:type="spellEnd"/>
-      <w:r>
-        <w:rPr>
-          <w:rFonts w:ascii="Menlo" w:hAnsi="Menlo" w:cs="Menlo"/>
-        </w:rPr>
-        <w:t xml:space="preserve"> depth -a -m 0 </w:t>
-      </w:r>
-      <w:proofErr w:type="spellStart"/>
-      <w:r>
-        <w:rPr>
-          <w:rFonts w:ascii="Menlo" w:hAnsi="Menlo" w:cs="Menlo"/>
-        </w:rPr>
-        <w:t>sample</w:t>
-      </w:r>
-      <w:r>
-        <w:rPr>
-          <w:rFonts w:ascii="Menlo" w:hAnsi="Menlo" w:cs="Menlo"/>
-        </w:rPr>
-        <w:t>_sort.bam</w:t>
-      </w:r>
-      <w:proofErr w:type="spellEnd"/>
-      <w:r>
-        <w:rPr>
-          <w:rFonts w:ascii="Menlo" w:hAnsi="Menlo" w:cs="Menlo"/>
-        </w:rPr>
-        <w:t xml:space="preserve"> &gt; </w:t>
-      </w:r>
-      <w:r>
-        <w:rPr>
-          <w:rFonts w:ascii="Menlo" w:hAnsi="Menlo" w:cs="Menlo"/>
-        </w:rPr>
-        <w:t>sample</w:t>
-      </w:r>
-      <w:r>
-        <w:rPr>
-          <w:rFonts w:ascii="Menlo" w:hAnsi="Menlo" w:cs="Menlo"/>
-        </w:rPr>
-        <w:t>_coverage.txt</w:t>
+      <w:r>
+        <w:t>Pull the following files:</w:t>
+      </w:r>
+    </w:p>
+    <w:p>
+      <w:pPr>
+        <w:rPr>
+          <w:rFonts w:ascii="Menlo" w:hAnsi="Menlo" w:cs="Menlo"/>
+        </w:rPr>
+      </w:pPr>
+      <w:r>
+        <w:rPr>
+          <w:rFonts w:ascii="Menlo" w:hAnsi="Menlo" w:cs="Menlo"/>
+        </w:rPr>
+        <w:t>sample_virema_Virus_Recombination_Results.txt</w:t>
+      </w:r>
+    </w:p>
+    <w:p>
+      <w:pPr>
+        <w:rPr>
+          <w:rFonts w:ascii="Menlo" w:hAnsi="Menlo" w:cs="Menlo"/>
+        </w:rPr>
+      </w:pPr>
+      <w:r>
+        <w:rPr>
+          <w:rFonts w:ascii="Menlo" w:hAnsi="Menlo" w:cs="Menlo"/>
+        </w:rPr>
+        <w:t>sample_virema_Virus_Recombination_Results.bed</w:t>
+      </w:r>
+    </w:p>
+    <w:p>
+      <w:pPr>
+        <w:rPr>
+          <w:rFonts w:ascii="Menlo" w:hAnsi="Menlo" w:cs="Menlo"/>
+        </w:rPr>
+      </w:pPr>
+      <w:r>
+        <w:rPr>
+          <w:rFonts w:ascii="Menlo" w:hAnsi="Menlo" w:cs="Menlo"/>
+        </w:rPr>
+        <w:t>sample_coverage.txt</w:t>
       </w:r>
     </w:p>
     <w:p>
@@ -566,48 +374,59 @@
         </w:numPr>
       </w:pPr>
       <w:r>
-        <w:t>Pull the following files:</w:t>
-      </w:r>
-    </w:p>
-    <w:p>
-      <w:pPr>
-        <w:rPr>
-          <w:rFonts w:ascii="Menlo" w:hAnsi="Menlo" w:cs="Menlo"/>
-        </w:rPr>
-      </w:pPr>
-      <w:r>
-        <w:rPr>
-          <w:rFonts w:ascii="Menlo" w:hAnsi="Menlo" w:cs="Menlo"/>
-        </w:rPr>
-        <w:t>sample_virema_Virus_Recombination_Results.txt</w:t>
-      </w:r>
-    </w:p>
-    <w:p>
-      <w:pPr>
-        <w:rPr>
-          <w:rFonts w:ascii="Menlo" w:hAnsi="Menlo" w:cs="Menlo"/>
-        </w:rPr>
-      </w:pPr>
-      <w:proofErr w:type="spellStart"/>
-      <w:r>
-        <w:rPr>
-          <w:rFonts w:ascii="Menlo" w:hAnsi="Menlo" w:cs="Menlo"/>
-        </w:rPr>
-        <w:t>sample_virema_Virus_Recombination_Results.bed</w:t>
-      </w:r>
-      <w:proofErr w:type="spellEnd"/>
-    </w:p>
-    <w:p>
-      <w:pPr>
-        <w:rPr>
-          <w:rFonts w:ascii="Menlo" w:hAnsi="Menlo" w:cs="Menlo"/>
-        </w:rPr>
-      </w:pPr>
-      <w:r>
-        <w:rPr>
-          <w:rFonts w:ascii="Menlo" w:hAnsi="Menlo" w:cs="Menlo"/>
-        </w:rPr>
-        <w:t>sample_coverage.txt</w:t>
+        <w:t>Calculate junction frequency (junctions per 10,000 mapped nucleotides)</w:t>
+      </w:r>
+    </w:p>
+    <w:p>
+      <w:pPr>
+        <w:rPr>
+          <w:rFonts w:cstheme="minorHAnsi"/>
+        </w:rPr>
+      </w:pPr>
+      <w:r>
+        <w:rPr>
+          <w:rFonts w:cstheme="minorHAnsi"/>
+        </w:rPr>
+        <w:t>Junction frequency = (Sum of junction depths / sum of all position depths)*10000</w:t>
+      </w:r>
+    </w:p>
+    <w:p>
+      <w:pPr>
+        <w:rPr>
+          <w:rFonts w:cstheme="minorHAnsi"/>
+        </w:rPr>
+      </w:pPr>
+      <w:r>
+        <w:rPr>
+          <w:rFonts w:cstheme="minorHAnsi"/>
+        </w:rPr>
+        <w:t>Junction depth is the 5</w:t>
+      </w:r>
+      <w:r>
+        <w:rPr>
+          <w:rFonts w:cstheme="minorHAnsi"/>
+          <w:vertAlign w:val="superscript"/>
+        </w:rPr>
+        <w:t>th</w:t>
+      </w:r>
+      <w:r>
+        <w:rPr>
+          <w:rFonts w:cstheme="minorHAnsi"/>
+        </w:rPr>
+        <w:t xml:space="preserve"> column of the BED file. Position depth is the 3</w:t>
+      </w:r>
+      <w:r>
+        <w:rPr>
+          <w:rFonts w:cstheme="minorHAnsi"/>
+          <w:vertAlign w:val="superscript"/>
+        </w:rPr>
+        <w:t>rd</w:t>
+      </w:r>
+      <w:r>
+        <w:rPr>
+          <w:rFonts w:cstheme="minorHAnsi"/>
+        </w:rPr>
+        <w:t xml:space="preserve"> column of the coverage file.</w:t>
       </w:r>
     </w:p>
     <w:p>
@@ -617,61 +436,21 @@
           <w:ilvl w:val="0"/>
           <w:numId w:val="1"/>
         </w:numPr>
-      </w:pPr>
-      <w:r>
-        <w:t>Calculate junction frequency (junctions per 10,000 mapped nucleotides)</w:t>
-      </w:r>
-    </w:p>
-    <w:p>
-      <w:pPr>
-        <w:rPr>
-          <w:rFonts w:cstheme="minorHAnsi"/>
-        </w:rPr>
-      </w:pPr>
-      <w:r>
-        <w:rPr>
-          <w:rFonts w:cstheme="minorHAnsi"/>
-        </w:rPr>
-        <w:t>Junction frequency = (Sum of junction depths / sum of all position depths)*10000</w:t>
-      </w:r>
-    </w:p>
-    <w:p>
-      <w:pPr>
-        <w:rPr>
-          <w:rFonts w:cstheme="minorHAnsi"/>
-        </w:rPr>
-      </w:pPr>
-      <w:r>
-        <w:rPr>
-          <w:rFonts w:cstheme="minorHAnsi"/>
-        </w:rPr>
-        <w:t>Junction depth is the 5</w:t>
-      </w:r>
-      <w:r>
-        <w:rPr>
-          <w:rFonts w:cstheme="minorHAnsi"/>
-          <w:vertAlign w:val="superscript"/>
-        </w:rPr>
-        <w:t>th</w:t>
-      </w:r>
-      <w:r>
-        <w:rPr>
-          <w:rFonts w:cstheme="minorHAnsi"/>
-        </w:rPr>
-        <w:t xml:space="preserve"> column of the BED file. Position depth is the 3</w:t>
-      </w:r>
-      <w:r>
-        <w:rPr>
-          <w:rFonts w:cstheme="minorHAnsi"/>
-          <w:vertAlign w:val="superscript"/>
-        </w:rPr>
-        <w:t>rd</w:t>
-      </w:r>
-      <w:r>
-        <w:rPr>
-          <w:rFonts w:cstheme="minorHAnsi"/>
-        </w:rPr>
-        <w:t xml:space="preserve"> column of the coverage file.</w:t>
+        <w:rPr>
+          <w:rFonts w:cstheme="minorHAnsi"/>
+        </w:rPr>
+      </w:pPr>
+      <w:r>
+        <w:rPr>
+          <w:rFonts w:cstheme="minorHAnsi"/>
+        </w:rPr>
+        <w:t>Record # of detect junctions</w:t>
+      </w:r>
+      <w:r>
+        <w:rPr>
+          <w:rFonts w:cstheme="minorHAnsi"/>
+        </w:rPr>
+        <w:t xml:space="preserve"> (# of rows in the BED file)</w:t>
       </w:r>
     </w:p>
     <w:p>
@@ -689,13 +468,7 @@
         <w:rPr>
           <w:rFonts w:cstheme="minorHAnsi"/>
         </w:rPr>
-        <w:t>Record # of detect junctions</w:t>
-      </w:r>
-      <w:r>
-        <w:rPr>
-          <w:rFonts w:cstheme="minorHAnsi"/>
-        </w:rPr>
-        <w:t xml:space="preserve"> (# of rows in the BED file)</w:t>
+        <w:t>Generate junction plots (Junction_Pattern_Plots.R) using BED File as input</w:t>
       </w:r>
     </w:p>
     <w:p>
@@ -713,38 +486,6 @@
         <w:rPr>
           <w:rFonts w:cstheme="minorHAnsi"/>
         </w:rPr>
-        <w:t>Generate junction plots (</w:t>
-      </w:r>
-      <w:proofErr w:type="spellStart"/>
-      <w:r>
-        <w:rPr>
-          <w:rFonts w:cstheme="minorHAnsi"/>
-        </w:rPr>
-        <w:t>Junction_Pattern_Plots.R</w:t>
-      </w:r>
-      <w:proofErr w:type="spellEnd"/>
-      <w:r>
-        <w:rPr>
-          <w:rFonts w:cstheme="minorHAnsi"/>
-        </w:rPr>
-        <w:t>) using BED File as input</w:t>
-      </w:r>
-    </w:p>
-    <w:p>
-      <w:pPr>
-        <w:pStyle w:val="ListParagraph"/>
-        <w:numPr>
-          <w:ilvl w:val="0"/>
-          <w:numId w:val="1"/>
-        </w:numPr>
-        <w:rPr>
-          <w:rFonts w:cstheme="minorHAnsi"/>
-        </w:rPr>
-      </w:pPr>
-      <w:r>
-        <w:rPr>
-          <w:rFonts w:cstheme="minorHAnsi"/>
-        </w:rPr>
         <w:t>Calculate recombination frequency at each position:</w:t>
       </w:r>
     </w:p>
@@ -763,21 +504,7 @@
         <w:rPr>
           <w:rFonts w:cstheme="minorHAnsi"/>
         </w:rPr>
-        <w:t xml:space="preserve">Take forward junction file (output of </w:t>
-      </w:r>
-      <w:proofErr w:type="spellStart"/>
-      <w:r>
-        <w:rPr>
-          <w:rFonts w:cstheme="minorHAnsi"/>
-        </w:rPr>
-        <w:t>Junction_Pattern_Plots.R</w:t>
-      </w:r>
-      <w:proofErr w:type="spellEnd"/>
-      <w:r>
-        <w:rPr>
-          <w:rFonts w:cstheme="minorHAnsi"/>
-        </w:rPr>
-        <w:t>) and create a 3-column data frame with names “Position” “Genome” “Depth”.</w:t>
+        <w:t>Take forward junction file (output of Junction_Pattern_Plots.R) and create a 3-column data frame with names “Position” “Genome” “Depth”.</w:t>
       </w:r>
     </w:p>
     <w:p>
@@ -811,7 +538,7 @@
         </w:rPr>
         <w:lastRenderedPageBreak/>
         <w:drawing>
-          <wp:inline distT="0" distB="0" distL="0" distR="0">
+          <wp:inline distT="0" distB="0" distL="0" distR="0" wp14:anchorId="12B92C6C" wp14:editId="64E9EE4B">
             <wp:extent cx="5943600" cy="5083810"/>
             <wp:effectExtent l="0" t="0" r="0" b="0"/>
             <wp:docPr id="2" name="Picture 2"/>
@@ -884,7 +611,7 @@
         </w:rPr>
         <w:lastRenderedPageBreak/>
         <w:drawing>
-          <wp:inline distT="0" distB="0" distL="0" distR="0">
+          <wp:inline distT="0" distB="0" distL="0" distR="0" wp14:anchorId="7D67A2E3" wp14:editId="0BE0D109">
             <wp:extent cx="5943600" cy="5527675"/>
             <wp:effectExtent l="0" t="0" r="0" b="0"/>
             <wp:docPr id="3" name="Picture 3"/>
@@ -975,7 +702,7 @@
         </w:rPr>
         <w:lastRenderedPageBreak/>
         <w:drawing>
-          <wp:inline distT="0" distB="0" distL="0" distR="0" wp14:anchorId="05DDF017" wp14:editId="2E505FA6">
+          <wp:inline distT="0" distB="0" distL="0" distR="0" wp14:anchorId="4ABFEF68" wp14:editId="405037E8">
             <wp:extent cx="5943600" cy="5501640"/>
             <wp:effectExtent l="0" t="0" r="0" b="0"/>
             <wp:docPr id="5" name="Picture 5"/>
@@ -1050,21 +777,7 @@
         <w:rPr>
           <w:rFonts w:cstheme="minorHAnsi"/>
         </w:rPr>
-        <w:t xml:space="preserve">Use </w:t>
-      </w:r>
-      <w:proofErr w:type="spellStart"/>
-      <w:r>
-        <w:rPr>
-          <w:rFonts w:cstheme="minorHAnsi"/>
-        </w:rPr>
-        <w:t>PRF_calculation.R</w:t>
-      </w:r>
-      <w:proofErr w:type="spellEnd"/>
-      <w:r>
-        <w:rPr>
-          <w:rFonts w:cstheme="minorHAnsi"/>
-        </w:rPr>
-        <w:t>. Input files are sample_forward_single.txt and coverage file.</w:t>
+        <w:t>Use PRF_calculation.R. Input files are sample_forward_single.txt and coverage file.</w:t>
       </w:r>
     </w:p>
     <w:p>
@@ -1082,21 +795,15 @@
         <w:rPr>
           <w:rFonts w:cstheme="minorHAnsi"/>
         </w:rPr>
-        <w:t xml:space="preserve">DVG v. </w:t>
-      </w:r>
-      <w:proofErr w:type="spellStart"/>
-      <w:r>
-        <w:rPr>
-          <w:rFonts w:cstheme="minorHAnsi"/>
-        </w:rPr>
-        <w:t>sgmRNA</w:t>
-      </w:r>
-      <w:proofErr w:type="spellEnd"/>
-      <w:r>
-        <w:rPr>
-          <w:rFonts w:cstheme="minorHAnsi"/>
-        </w:rPr>
-        <w:t xml:space="preserve"> filtering (Input files is sample_forward_single.txt)</w:t>
+        <w:t>DVG v. sgmRNA filtering (Input files is sample_forward</w:t>
+      </w:r>
+      <w:bookmarkStart w:id="0" w:name="_GoBack"/>
+      <w:bookmarkEnd w:id="0"/>
+      <w:r>
+        <w:rPr>
+          <w:rFonts w:cstheme="minorHAnsi"/>
+        </w:rPr>
+        <w:t>.txt)</w:t>
       </w:r>
     </w:p>
     <w:p>
@@ -1175,21 +882,7 @@
         <w:rPr>
           <w:rFonts w:cstheme="minorHAnsi"/>
         </w:rPr>
-        <w:t xml:space="preserve">“Canonical” </w:t>
-      </w:r>
-      <w:proofErr w:type="spellStart"/>
-      <w:r>
-        <w:rPr>
-          <w:rFonts w:cstheme="minorHAnsi"/>
-        </w:rPr>
-        <w:t>sgmRNAs</w:t>
-      </w:r>
-      <w:proofErr w:type="spellEnd"/>
-      <w:r>
-        <w:rPr>
-          <w:rFonts w:cstheme="minorHAnsi"/>
-        </w:rPr>
-        <w:t xml:space="preserve"> are the most abundant of a species</w:t>
+        <w:t>“Canonical” sgmRNAs are the most abundant of a species</w:t>
       </w:r>
     </w:p>
     <w:p>
@@ -1207,21 +900,7 @@
         <w:rPr>
           <w:rFonts w:cstheme="minorHAnsi"/>
         </w:rPr>
-        <w:t xml:space="preserve">“Alternative” </w:t>
-      </w:r>
-      <w:proofErr w:type="spellStart"/>
-      <w:r>
-        <w:rPr>
-          <w:rFonts w:cstheme="minorHAnsi"/>
-        </w:rPr>
-        <w:t>sgmRNAs</w:t>
-      </w:r>
-      <w:proofErr w:type="spellEnd"/>
-      <w:r>
-        <w:rPr>
-          <w:rFonts w:cstheme="minorHAnsi"/>
-        </w:rPr>
-        <w:t xml:space="preserve"> are all other less abundant species</w:t>
+        <w:t>“Alternative” sgmRNAs are all other less abundant species</w:t>
       </w:r>
     </w:p>
     <w:p>
@@ -1239,21 +918,7 @@
         <w:rPr>
           <w:rFonts w:cstheme="minorHAnsi"/>
         </w:rPr>
-        <w:t xml:space="preserve">Sample_canonical_sgmRNAs.txt = tab-delineated file of the different canonical </w:t>
-      </w:r>
-      <w:proofErr w:type="spellStart"/>
-      <w:r>
-        <w:rPr>
-          <w:rFonts w:cstheme="minorHAnsi"/>
-        </w:rPr>
-        <w:t>sgmRNA</w:t>
-      </w:r>
-      <w:proofErr w:type="spellEnd"/>
-      <w:r>
-        <w:rPr>
-          <w:rFonts w:cstheme="minorHAnsi"/>
-        </w:rPr>
-        <w:t xml:space="preserve"> junction species with columns matching “Genome”, “Start”, “Stop”, and “Depth”</w:t>
+        <w:t>Sample_canonical_sgmRNAs.txt = tab-delineated file of the different canonical sgmRNA junction species with columns matching “Genome”, “Start”, “Stop”, and “Depth”</w:t>
       </w:r>
     </w:p>
     <w:p>
@@ -1272,27 +937,7 @@
           <w:rFonts w:cstheme="minorHAnsi"/>
         </w:rPr>
         <w:lastRenderedPageBreak/>
-        <w:t xml:space="preserve">Sample_alternative_sgmRNAs.txt = tab-delineated file of each distinct junction corresponding to a different alternative </w:t>
-      </w:r>
-      <w:proofErr w:type="spellStart"/>
-      <w:r>
-        <w:rPr>
-          <w:rFonts w:cstheme="minorHAnsi"/>
-        </w:rPr>
-        <w:t>sgmRNA</w:t>
-      </w:r>
-      <w:proofErr w:type="spellEnd"/>
-      <w:r>
-        <w:rPr>
-          <w:rFonts w:cstheme="minorHAnsi"/>
-        </w:rPr>
-        <w:t xml:space="preserve"> with columns matching </w:t>
-      </w:r>
-      <w:r>
-        <w:rPr>
-          <w:rFonts w:cstheme="minorHAnsi"/>
-        </w:rPr>
-        <w:t>“Genome”, “Start”, “Stop”, and “Depth”</w:t>
+        <w:t>Sample_alternative_sgmRNAs.txt = tab-delineated file of each distinct junction corresponding to a different alternative sgmRNA with columns matching “Genome”, “Start”, “Stop”, and “Depth”</w:t>
       </w:r>
     </w:p>
     <w:p>
@@ -1310,21 +955,7 @@
         <w:rPr>
           <w:rFonts w:cstheme="minorHAnsi"/>
         </w:rPr>
-        <w:t xml:space="preserve">Sample_total_sgmRNAs.txt = tab-delineated file of all </w:t>
-      </w:r>
-      <w:proofErr w:type="spellStart"/>
-      <w:r>
-        <w:rPr>
-          <w:rFonts w:cstheme="minorHAnsi"/>
-        </w:rPr>
-        <w:t>sgmRNA</w:t>
-      </w:r>
-      <w:proofErr w:type="spellEnd"/>
-      <w:r>
-        <w:rPr>
-          <w:rFonts w:cstheme="minorHAnsi"/>
-        </w:rPr>
-        <w:t>-forming junctions</w:t>
+        <w:t>Sample_total_sgmRNAs.txt = tab-delineated file of all sgmRNA-forming junctions</w:t>
       </w:r>
     </w:p>
     <w:p>
@@ -1342,55 +973,13 @@
         <w:rPr>
           <w:rFonts w:cstheme="minorHAnsi"/>
         </w:rPr>
-        <w:t>Sample_alt_sgmRNA_summary.txt = tab-</w:t>
-      </w:r>
-      <w:proofErr w:type="spellStart"/>
-      <w:r>
-        <w:rPr>
-          <w:rFonts w:cstheme="minorHAnsi"/>
-        </w:rPr>
-        <w:t>delinated</w:t>
-      </w:r>
-      <w:proofErr w:type="spellEnd"/>
-      <w:r>
-        <w:rPr>
-          <w:rFonts w:cstheme="minorHAnsi"/>
-        </w:rPr>
-        <w:t xml:space="preserve"> file of the </w:t>
-      </w:r>
-      <w:r>
-        <w:rPr>
-          <w:rFonts w:cstheme="minorHAnsi"/>
-        </w:rPr>
-        <w:t xml:space="preserve">type of </w:t>
-      </w:r>
-      <w:proofErr w:type="spellStart"/>
-      <w:r>
-        <w:rPr>
-          <w:rFonts w:cstheme="minorHAnsi"/>
-        </w:rPr>
-        <w:t>sgmRNA</w:t>
-      </w:r>
-      <w:proofErr w:type="spellEnd"/>
-      <w:r>
-        <w:rPr>
-          <w:rFonts w:cstheme="minorHAnsi"/>
-        </w:rPr>
-        <w:t xml:space="preserve"> species (sgmRNA2, sgmRNA3, </w:t>
-      </w:r>
-      <w:proofErr w:type="spellStart"/>
-      <w:r>
-        <w:rPr>
-          <w:rFonts w:cstheme="minorHAnsi"/>
-        </w:rPr>
-        <w:t>etc</w:t>
-      </w:r>
-      <w:proofErr w:type="spellEnd"/>
-      <w:r>
-        <w:rPr>
-          <w:rFonts w:cstheme="minorHAnsi"/>
-        </w:rPr>
-        <w:t>) and the total depth for each population</w:t>
+        <w:t xml:space="preserve">Sample_alt_sgmRNA_summary.txt = tab-delinated file of the </w:t>
+      </w:r>
+      <w:r>
+        <w:rPr>
+          <w:rFonts w:cstheme="minorHAnsi"/>
+        </w:rPr>
+        <w:t>type of sgmRNA species (sgmRNA2, sgmRNA3, etc) and the total depth for each population</w:t>
       </w:r>
     </w:p>
     <w:p>
@@ -1426,49 +1015,7 @@
         <w:rPr>
           <w:rFonts w:cstheme="minorHAnsi"/>
         </w:rPr>
-        <w:t xml:space="preserve">To calculate junction frequency of canonical </w:t>
-      </w:r>
-      <w:proofErr w:type="spellStart"/>
-      <w:r>
-        <w:rPr>
-          <w:rFonts w:cstheme="minorHAnsi"/>
-        </w:rPr>
-        <w:t>sgmRNAs</w:t>
-      </w:r>
-      <w:proofErr w:type="spellEnd"/>
-      <w:r>
-        <w:rPr>
-          <w:rFonts w:cstheme="minorHAnsi"/>
-        </w:rPr>
-        <w:t xml:space="preserve">, alternative </w:t>
-      </w:r>
-      <w:proofErr w:type="spellStart"/>
-      <w:r>
-        <w:rPr>
-          <w:rFonts w:cstheme="minorHAnsi"/>
-        </w:rPr>
-        <w:t>sgmRNAs</w:t>
-      </w:r>
-      <w:proofErr w:type="spellEnd"/>
-      <w:r>
-        <w:rPr>
-          <w:rFonts w:cstheme="minorHAnsi"/>
-        </w:rPr>
-        <w:t xml:space="preserve">, and DVGs (as well as specific </w:t>
-      </w:r>
-      <w:proofErr w:type="spellStart"/>
-      <w:r>
-        <w:rPr>
-          <w:rFonts w:cstheme="minorHAnsi"/>
-        </w:rPr>
-        <w:t>sgmRNA</w:t>
-      </w:r>
-      <w:proofErr w:type="spellEnd"/>
-      <w:r>
-        <w:rPr>
-          <w:rFonts w:cstheme="minorHAnsi"/>
-        </w:rPr>
-        <w:t xml:space="preserve"> species), divide the total depth of a population by the total mapped nucleotides in a population (from the coverage file) and multiply by 10000.</w:t>
+        <w:t>To calculate junction frequency of canonical sgmRNAs, alternative sgmRNAs, and DVGs (as well as specific sgmRNA species), divide the total depth of a population by the total mapped nucleotides in a population (from the coverage file) and multiply by 10000.</w:t>
       </w:r>
     </w:p>
     <w:p>
@@ -1486,49 +1033,7 @@
         <w:rPr>
           <w:rFonts w:cstheme="minorHAnsi"/>
         </w:rPr>
-        <w:t xml:space="preserve">To calculate proportions of populations, calculate % of population, with the denominator being the “Total recombined nucleotides”, </w:t>
-      </w:r>
-      <w:proofErr w:type="spellStart"/>
-      <w:r>
-        <w:rPr>
-          <w:rFonts w:cstheme="minorHAnsi"/>
-        </w:rPr>
-        <w:t>ie</w:t>
-      </w:r>
-      <w:proofErr w:type="spellEnd"/>
-      <w:r>
-        <w:rPr>
-          <w:rFonts w:cstheme="minorHAnsi"/>
-        </w:rPr>
-        <w:t xml:space="preserve"> depth of canonical </w:t>
-      </w:r>
-      <w:proofErr w:type="spellStart"/>
-      <w:r>
-        <w:rPr>
-          <w:rFonts w:cstheme="minorHAnsi"/>
-        </w:rPr>
-        <w:t>sgmRNA</w:t>
-      </w:r>
-      <w:proofErr w:type="spellEnd"/>
-      <w:r>
-        <w:rPr>
-          <w:rFonts w:cstheme="minorHAnsi"/>
-        </w:rPr>
-        <w:t xml:space="preserve"> depth + alternative </w:t>
-      </w:r>
-      <w:proofErr w:type="spellStart"/>
-      <w:r>
-        <w:rPr>
-          <w:rFonts w:cstheme="minorHAnsi"/>
-        </w:rPr>
-        <w:t>sgmRNA</w:t>
-      </w:r>
-      <w:proofErr w:type="spellEnd"/>
-      <w:r>
-        <w:rPr>
-          <w:rFonts w:cstheme="minorHAnsi"/>
-        </w:rPr>
-        <w:t xml:space="preserve"> depth + DVG depth.</w:t>
+        <w:t>To calculate proportions of populations, calculate % of population, with the denominator being the “Total recombined nucleotides”, ie depth of canonical sgmRNA depth + alternative sgmRNA depth + DVG depth.</w:t>
       </w:r>
     </w:p>
     <w:p>
@@ -1569,25 +1074,23 @@
           <w:color w:val="000000"/>
           <w:szCs w:val="26"/>
         </w:rPr>
-        <w:t>sort -k4 -</w:t>
-      </w:r>
-      <w:proofErr w:type="spellStart"/>
+        <w:t xml:space="preserve">sort -k4 -rn </w:t>
+      </w:r>
       <w:r>
         <w:rPr>
           <w:rFonts w:ascii="Menlo" w:hAnsi="Menlo" w:cs="Menlo"/>
           <w:color w:val="000000"/>
           <w:szCs w:val="26"/>
         </w:rPr>
-        <w:t>rn</w:t>
-      </w:r>
-      <w:proofErr w:type="spellEnd"/>
+        <w:t>sample</w:t>
+      </w:r>
       <w:r>
         <w:rPr>
           <w:rFonts w:ascii="Menlo" w:hAnsi="Menlo" w:cs="Menlo"/>
           <w:color w:val="000000"/>
           <w:szCs w:val="26"/>
         </w:rPr>
-        <w:t xml:space="preserve"> </w:t>
+        <w:t>.bed</w:t>
       </w:r>
       <w:r>
         <w:rPr>
@@ -1595,7 +1098,7 @@
           <w:color w:val="000000"/>
           <w:szCs w:val="26"/>
         </w:rPr>
-        <w:t>sample</w:t>
+        <w:t>.txt</w:t>
       </w:r>
       <w:r>
         <w:rPr>
@@ -1603,7 +1106,7 @@
           <w:color w:val="000000"/>
           <w:szCs w:val="26"/>
         </w:rPr>
-        <w:t>.bed</w:t>
+        <w:t xml:space="preserve"> &gt; </w:t>
       </w:r>
       <w:r>
         <w:rPr>
@@ -1611,15 +1114,23 @@
           <w:color w:val="000000"/>
           <w:szCs w:val="26"/>
         </w:rPr>
-        <w:t>.txt</w:t>
-      </w:r>
+        <w:t>sample_sort.bed.txt</w:t>
+      </w:r>
+    </w:p>
+    <w:p>
+      <w:pPr>
+        <w:rPr>
+          <w:rFonts w:cstheme="minorHAnsi"/>
+          <w:sz w:val="22"/>
+        </w:rPr>
+      </w:pPr>
       <w:r>
         <w:rPr>
           <w:rFonts w:ascii="Menlo" w:hAnsi="Menlo" w:cs="Menlo"/>
           <w:color w:val="000000"/>
           <w:szCs w:val="26"/>
         </w:rPr>
-        <w:t xml:space="preserve"> &gt; </w:t>
+        <w:t xml:space="preserve">python Rec_Site_Extraction.py --Window </w:t>
       </w:r>
       <w:r>
         <w:rPr>
@@ -1627,65 +1138,7 @@
           <w:color w:val="000000"/>
           <w:szCs w:val="26"/>
         </w:rPr>
-        <w:t>sample_sort.bed.txt</w:t>
-      </w:r>
-    </w:p>
-    <w:p>
-      <w:pPr>
-        <w:rPr>
-          <w:rFonts w:cstheme="minorHAnsi"/>
-          <w:sz w:val="22"/>
-        </w:rPr>
-      </w:pPr>
-      <w:r>
-        <w:rPr>
-          <w:rFonts w:ascii="Menlo" w:hAnsi="Menlo" w:cs="Menlo"/>
-          <w:color w:val="000000"/>
-          <w:szCs w:val="26"/>
-        </w:rPr>
-        <w:t xml:space="preserve">python </w:t>
-      </w:r>
-      <w:r>
-        <w:rPr>
-          <w:rFonts w:ascii="Menlo" w:hAnsi="Menlo" w:cs="Menlo"/>
-          <w:color w:val="000000"/>
-          <w:szCs w:val="26"/>
-        </w:rPr>
-        <w:t>Rec</w:t>
-      </w:r>
-      <w:r>
-        <w:rPr>
-          <w:rFonts w:ascii="Menlo" w:hAnsi="Menlo" w:cs="Menlo"/>
-          <w:color w:val="000000"/>
-          <w:szCs w:val="26"/>
-        </w:rPr>
-        <w:t xml:space="preserve">_Site_Extraction.py --Window </w:t>
-      </w:r>
-      <w:r>
-        <w:rPr>
-          <w:rFonts w:ascii="Menlo" w:hAnsi="Menlo" w:cs="Menlo"/>
-          <w:color w:val="000000"/>
-          <w:szCs w:val="26"/>
-        </w:rPr>
-        <w:t xml:space="preserve">40 sample_sort.bed.txt </w:t>
-      </w:r>
-      <w:proofErr w:type="spellStart"/>
-      <w:r>
-        <w:rPr>
-          <w:rFonts w:ascii="Menlo" w:hAnsi="Menlo" w:cs="Menlo"/>
-          <w:color w:val="000000"/>
-          <w:szCs w:val="26"/>
-        </w:rPr>
-        <w:t>reference.fa</w:t>
-      </w:r>
-      <w:proofErr w:type="spellEnd"/>
-      <w:r>
-        <w:rPr>
-          <w:rFonts w:ascii="Menlo" w:hAnsi="Menlo" w:cs="Menlo"/>
-          <w:color w:val="000000"/>
-          <w:szCs w:val="26"/>
-        </w:rPr>
-        <w:t xml:space="preserve"> sample_output.txt</w:t>
+        <w:t>40 sample_sort.bed.txt reference.fa sample_output.txt</w:t>
       </w:r>
     </w:p>
     <w:p>
@@ -1757,35 +1210,7 @@
         <w:rPr>
           <w:rFonts w:cstheme="minorHAnsi"/>
         </w:rPr>
-        <w:t xml:space="preserve">Make sure to the change the </w:t>
-      </w:r>
-      <w:proofErr w:type="spellStart"/>
-      <w:r>
-        <w:rPr>
-          <w:rFonts w:cstheme="minorHAnsi"/>
-        </w:rPr>
-        <w:t>nrow</w:t>
-      </w:r>
-      <w:proofErr w:type="spellEnd"/>
-      <w:r>
-        <w:rPr>
-          <w:rFonts w:cstheme="minorHAnsi"/>
-        </w:rPr>
-        <w:t xml:space="preserve"> variable in the matrix to match the number of nucleotides in your sequences. And the position labels of the output file. I always label so the +1 position is the junction forming in the resulting DVG sequence, </w:t>
-      </w:r>
-      <w:proofErr w:type="spellStart"/>
-      <w:r>
-        <w:rPr>
-          <w:rFonts w:cstheme="minorHAnsi"/>
-        </w:rPr>
-        <w:t>ie</w:t>
-      </w:r>
-      <w:proofErr w:type="spellEnd"/>
-      <w:r>
-        <w:rPr>
-          <w:rFonts w:cstheme="minorHAnsi"/>
-        </w:rPr>
-        <w:t xml:space="preserve"> Start sequences have +21 to -20 to account for junction-forming nucleotide being a part of the upstream sequence and Stop sequences have +20 to -21 to account for junction-forming nucleotide being a part of the downstream sequence.</w:t>
+        <w:t>Make sure to the change the nrow variable in the matrix to match the number of nucleotides in your sequences. And the position labels of the output file. I always label so the +1 position is the junction forming in the resulting DVG sequence, ie Start sequences have +21 to -20 to account for junction-forming nucleotide being a part of the upstream sequence and Stop sequences have +20 to -21 to account for junction-forming nucleotide being a part of the downstream sequence.</w:t>
       </w:r>
     </w:p>
     <w:p>
@@ -1841,8 +1266,6 @@
         </w:rPr>
         <w:t>If desired, remove library headers to make single list of data to get single Shannon entropy index. Use average depth across virus in input as “considering WT.”</w:t>
       </w:r>
-      <w:bookmarkStart w:id="0" w:name="_GoBack"/>
-      <w:bookmarkEnd w:id="0"/>
     </w:p>
     <w:sectPr>
       <w:pgSz w:w="12240" w:h="15840"/>

</xml_diff>